<commit_message>
Add tests results 10/08/19
</commit_message>
<xml_diff>
--- a/Tests du 08.10.19.docx
+++ b/Tests du 08.10.19.docx
@@ -25,11 +25,15 @@
           <w:p>
             <w:pPr>
               <w:rPr>
+                <w:b/>
+                <w:i/>
                 <w:sz w:val="32"/>
               </w:rPr>
             </w:pPr>
             <w:r>
               <w:rPr>
+                <w:b/>
+                <w:i/>
                 <w:sz w:val="32"/>
               </w:rPr>
               <w:t>Nom du test</w:t>
@@ -43,11 +47,15 @@
           <w:p>
             <w:pPr>
               <w:rPr>
+                <w:b/>
+                <w:i/>
                 <w:sz w:val="32"/>
               </w:rPr>
             </w:pPr>
             <w:r>
               <w:rPr>
+                <w:b/>
+                <w:i/>
                 <w:sz w:val="32"/>
               </w:rPr>
               <w:t>Description finale</w:t>
@@ -59,6 +67,7 @@
         <w:tc>
           <w:tcPr>
             <w:tcW w:w="4531" w:type="dxa"/>
+            <w:shd w:val="clear" w:color="auto" w:fill="D9D9D9" w:themeFill="background1" w:themeFillShade="D9"/>
           </w:tcPr>
           <w:p>
             <w:pPr>
@@ -80,6 +89,7 @@
         <w:tc>
           <w:tcPr>
             <w:tcW w:w="4531" w:type="dxa"/>
+            <w:shd w:val="clear" w:color="auto" w:fill="D9D9D9" w:themeFill="background1" w:themeFillShade="D9"/>
           </w:tcPr>
           <w:p>
             <w:r>
@@ -87,6 +97,8 @@
             </w:r>
           </w:p>
         </w:tc>
+        <w:bookmarkStart w:id="0" w:name="_GoBack"/>
+        <w:bookmarkEnd w:id="0"/>
       </w:tr>
       <w:tr>
         <w:tc>
@@ -95,6 +107,9 @@
             <w:gridSpan w:val="2"/>
           </w:tcPr>
           <w:p>
+            <w:pPr>
+              <w:jc w:val="center"/>
+            </w:pPr>
             <w:proofErr w:type="spellStart"/>
             <w:r>
               <w:rPr>
@@ -111,6 +126,7 @@
         <w:tc>
           <w:tcPr>
             <w:tcW w:w="4531" w:type="dxa"/>
+            <w:shd w:val="clear" w:color="auto" w:fill="70AD47" w:themeFill="accent6"/>
           </w:tcPr>
           <w:p>
             <w:r>
@@ -121,6 +137,7 @@
         <w:tc>
           <w:tcPr>
             <w:tcW w:w="4531" w:type="dxa"/>
+            <w:shd w:val="clear" w:color="auto" w:fill="70AD47" w:themeFill="accent6"/>
           </w:tcPr>
           <w:p>
             <w:r>
@@ -133,6 +150,7 @@
         <w:tc>
           <w:tcPr>
             <w:tcW w:w="4531" w:type="dxa"/>
+            <w:shd w:val="clear" w:color="auto" w:fill="70AD47" w:themeFill="accent6"/>
           </w:tcPr>
           <w:p>
             <w:proofErr w:type="spellStart"/>
@@ -145,6 +163,7 @@
         <w:tc>
           <w:tcPr>
             <w:tcW w:w="4531" w:type="dxa"/>
+            <w:shd w:val="clear" w:color="auto" w:fill="70AD47" w:themeFill="accent6"/>
           </w:tcPr>
           <w:p>
             <w:r>
@@ -157,6 +176,7 @@
         <w:tc>
           <w:tcPr>
             <w:tcW w:w="4531" w:type="dxa"/>
+            <w:shd w:val="clear" w:color="auto" w:fill="70AD47" w:themeFill="accent6"/>
           </w:tcPr>
           <w:p>
             <w:r>
@@ -167,6 +187,7 @@
         <w:tc>
           <w:tcPr>
             <w:tcW w:w="4531" w:type="dxa"/>
+            <w:shd w:val="clear" w:color="auto" w:fill="70AD47" w:themeFill="accent6"/>
           </w:tcPr>
           <w:p>
             <w:r>
@@ -179,6 +200,7 @@
         <w:tc>
           <w:tcPr>
             <w:tcW w:w="4531" w:type="dxa"/>
+            <w:shd w:val="clear" w:color="auto" w:fill="70AD47" w:themeFill="accent6"/>
           </w:tcPr>
           <w:p>
             <w:proofErr w:type="spellStart"/>
@@ -191,6 +213,7 @@
         <w:tc>
           <w:tcPr>
             <w:tcW w:w="4531" w:type="dxa"/>
+            <w:shd w:val="clear" w:color="auto" w:fill="70AD47" w:themeFill="accent6"/>
           </w:tcPr>
           <w:p>
             <w:r>
@@ -203,6 +226,7 @@
         <w:tc>
           <w:tcPr>
             <w:tcW w:w="4531" w:type="dxa"/>
+            <w:shd w:val="clear" w:color="auto" w:fill="70AD47" w:themeFill="accent6"/>
           </w:tcPr>
           <w:p>
             <w:proofErr w:type="spellStart"/>
@@ -215,6 +239,7 @@
         <w:tc>
           <w:tcPr>
             <w:tcW w:w="4531" w:type="dxa"/>
+            <w:shd w:val="clear" w:color="auto" w:fill="70AD47" w:themeFill="accent6"/>
           </w:tcPr>
           <w:p>
             <w:r>
@@ -227,6 +252,7 @@
         <w:tc>
           <w:tcPr>
             <w:tcW w:w="4531" w:type="dxa"/>
+            <w:shd w:val="clear" w:color="auto" w:fill="ED7D31" w:themeFill="accent2"/>
           </w:tcPr>
           <w:p>
             <w:proofErr w:type="spellStart"/>
@@ -239,30 +265,38 @@
         <w:tc>
           <w:tcPr>
             <w:tcW w:w="4531" w:type="dxa"/>
-          </w:tcPr>
-          <w:p>
-            <w:pPr>
-              <w:rPr>
-                <w:lang w:val="en-GB"/>
-              </w:rPr>
-            </w:pPr>
-            <w:r>
-              <w:rPr>
-                <w:lang w:val="en-GB"/>
-              </w:rPr>
-              <w:t>Failed (Orange)</w:t>
-            </w:r>
-            <w:r>
-              <w:rPr>
-                <w:lang w:val="en-GB"/>
-              </w:rPr>
-              <w:t xml:space="preserve"> =&gt; </w:t>
-            </w:r>
-            <w:r>
-              <w:rPr>
-                <w:lang w:val="en-GB"/>
-              </w:rPr>
-              <w:t>assertion Error :</w:t>
+            <w:shd w:val="clear" w:color="auto" w:fill="ED7D31" w:themeFill="accent2"/>
+          </w:tcPr>
+          <w:p>
+            <w:pPr>
+              <w:rPr>
+                <w:lang w:val="en-GB"/>
+              </w:rPr>
+            </w:pPr>
+            <w:r>
+              <w:rPr>
+                <w:lang w:val="en-GB"/>
+              </w:rPr>
+              <w:t>Failed</w:t>
+            </w:r>
+          </w:p>
+          <w:p>
+            <w:pPr>
+              <w:rPr>
+                <w:lang w:val="en-GB"/>
+              </w:rPr>
+            </w:pPr>
+            <w:r>
+              <w:rPr>
+                <w:lang w:val="en-GB"/>
+              </w:rPr>
+              <w:t>A</w:t>
+            </w:r>
+            <w:r>
+              <w:rPr>
+                <w:lang w:val="en-GB"/>
+              </w:rPr>
+              <w:t>ssertion Error :</w:t>
             </w:r>
           </w:p>
           <w:p>
@@ -290,15 +324,14 @@
               </w:rPr>
               <w:t>Actual : 314</w:t>
             </w:r>
-            <w:bookmarkStart w:id="0" w:name="_GoBack"/>
-            <w:bookmarkEnd w:id="0"/>
-          </w:p>
-        </w:tc>
-      </w:tr>
-      <w:tr>
-        <w:tc>
-          <w:tcPr>
-            <w:tcW w:w="4531" w:type="dxa"/>
+          </w:p>
+        </w:tc>
+      </w:tr>
+      <w:tr>
+        <w:tc>
+          <w:tcPr>
+            <w:tcW w:w="4531" w:type="dxa"/>
+            <w:shd w:val="clear" w:color="auto" w:fill="70AD47" w:themeFill="accent6"/>
           </w:tcPr>
           <w:p>
             <w:proofErr w:type="spellStart"/>
@@ -311,6 +344,7 @@
         <w:tc>
           <w:tcPr>
             <w:tcW w:w="4531" w:type="dxa"/>
+            <w:shd w:val="clear" w:color="auto" w:fill="70AD47" w:themeFill="accent6"/>
           </w:tcPr>
           <w:p>
             <w:r>
@@ -326,6 +360,9 @@
             <w:gridSpan w:val="2"/>
           </w:tcPr>
           <w:p>
+            <w:pPr>
+              <w:jc w:val="center"/>
+            </w:pPr>
             <w:proofErr w:type="spellStart"/>
             <w:r>
               <w:rPr>
@@ -342,6 +379,7 @@
         <w:tc>
           <w:tcPr>
             <w:tcW w:w="4531" w:type="dxa"/>
+            <w:shd w:val="clear" w:color="auto" w:fill="C00000"/>
           </w:tcPr>
           <w:p>
             <w:proofErr w:type="spellStart"/>
@@ -354,38 +392,117 @@
         <w:tc>
           <w:tcPr>
             <w:tcW w:w="4531" w:type="dxa"/>
-          </w:tcPr>
-          <w:p>
-            <w:pPr>
-              <w:rPr>
-                <w:lang w:val="en-GB"/>
-              </w:rPr>
-            </w:pPr>
-            <w:r>
-              <w:rPr>
-                <w:lang w:val="en-GB"/>
-              </w:rPr>
-              <w:t>Failed (Rouge)</w:t>
-            </w:r>
-            <w:r>
-              <w:rPr>
-                <w:lang w:val="en-GB"/>
-              </w:rPr>
-              <w:t xml:space="preserve"> =&gt; </w:t>
-            </w:r>
-            <w:proofErr w:type="spellStart"/>
-            <w:r>
-              <w:rPr>
-                <w:lang w:val="en-GB"/>
-              </w:rPr>
-              <w:t>ArrayIndexOutOfBoundsExeption</w:t>
-            </w:r>
-            <w:proofErr w:type="spellEnd"/>
-            <w:r>
-              <w:rPr>
-                <w:lang w:val="en-GB"/>
-              </w:rPr>
-              <w:t> : I</w:t>
+            <w:shd w:val="clear" w:color="auto" w:fill="C00000"/>
+          </w:tcPr>
+          <w:p>
+            <w:pPr>
+              <w:rPr>
+                <w:lang w:val="en-GB"/>
+              </w:rPr>
+            </w:pPr>
+            <w:r>
+              <w:rPr>
+                <w:lang w:val="en-GB"/>
+              </w:rPr>
+              <w:t>Error</w:t>
+            </w:r>
+          </w:p>
+          <w:p>
+            <w:pPr>
+              <w:rPr>
+                <w:lang w:val="en-GB"/>
+              </w:rPr>
+            </w:pPr>
+            <w:r>
+              <w:rPr>
+                <w:lang w:val="en-GB"/>
+              </w:rPr>
+              <w:t>Array</w:t>
+            </w:r>
+            <w:r>
+              <w:rPr>
+                <w:lang w:val="en-GB"/>
+              </w:rPr>
+              <w:t xml:space="preserve"> </w:t>
+            </w:r>
+            <w:r>
+              <w:rPr>
+                <w:lang w:val="en-GB"/>
+              </w:rPr>
+              <w:t>Index</w:t>
+            </w:r>
+            <w:r>
+              <w:rPr>
+                <w:lang w:val="en-GB"/>
+              </w:rPr>
+              <w:t xml:space="preserve"> </w:t>
+            </w:r>
+            <w:r>
+              <w:rPr>
+                <w:lang w:val="en-GB"/>
+              </w:rPr>
+              <w:t>Out</w:t>
+            </w:r>
+            <w:r>
+              <w:rPr>
+                <w:lang w:val="en-GB"/>
+              </w:rPr>
+              <w:t xml:space="preserve"> </w:t>
+            </w:r>
+            <w:r>
+              <w:rPr>
+                <w:lang w:val="en-GB"/>
+              </w:rPr>
+              <w:t>Of</w:t>
+            </w:r>
+            <w:r>
+              <w:rPr>
+                <w:lang w:val="en-GB"/>
+              </w:rPr>
+              <w:t xml:space="preserve"> </w:t>
+            </w:r>
+            <w:r>
+              <w:rPr>
+                <w:lang w:val="en-GB"/>
+              </w:rPr>
+              <w:t>Bounds</w:t>
+            </w:r>
+            <w:r>
+              <w:rPr>
+                <w:lang w:val="en-GB"/>
+              </w:rPr>
+              <w:t xml:space="preserve"> </w:t>
+            </w:r>
+            <w:r>
+              <w:rPr>
+                <w:lang w:val="en-GB"/>
+              </w:rPr>
+              <w:t>Ex</w:t>
+            </w:r>
+            <w:r>
+              <w:rPr>
+                <w:lang w:val="en-GB"/>
+              </w:rPr>
+              <w:t>c</w:t>
+            </w:r>
+            <w:r>
+              <w:rPr>
+                <w:lang w:val="en-GB"/>
+              </w:rPr>
+              <w:t xml:space="preserve">eption : </w:t>
+            </w:r>
+          </w:p>
+          <w:p>
+            <w:pPr>
+              <w:rPr>
+                <w:lang w:val="en-GB"/>
+              </w:rPr>
+            </w:pPr>
+            <w:r>
+              <w:rPr>
+                <w:lang w:val="en-GB"/>
+              </w:rPr>
+              <w:t>I</w:t>
             </w:r>
             <w:r>
               <w:rPr>
@@ -400,6 +517,7 @@
         <w:tc>
           <w:tcPr>
             <w:tcW w:w="4531" w:type="dxa"/>
+            <w:shd w:val="clear" w:color="auto" w:fill="ED7D31" w:themeFill="accent2"/>
           </w:tcPr>
           <w:p>
             <w:proofErr w:type="spellStart"/>
@@ -412,20 +530,15 @@
         <w:tc>
           <w:tcPr>
             <w:tcW w:w="4531" w:type="dxa"/>
+            <w:shd w:val="clear" w:color="auto" w:fill="ED7D31" w:themeFill="accent2"/>
           </w:tcPr>
           <w:p>
             <w:proofErr w:type="spellStart"/>
             <w:r>
               <w:t>Failed</w:t>
             </w:r>
-            <w:proofErr w:type="spellEnd"/>
-            <w:r>
-              <w:t xml:space="preserve"> (Orange)</w:t>
-            </w:r>
-            <w:r>
-              <w:t xml:space="preserve"> =&gt; </w:t>
-            </w:r>
-            <w:proofErr w:type="spellStart"/>
+          </w:p>
+          <w:p>
             <w:r>
               <w:t>Compaison</w:t>
             </w:r>
@@ -435,16 +548,20 @@
             </w:r>
             <w:proofErr w:type="spellStart"/>
             <w:r>
-              <w:t>failure</w:t>
-            </w:r>
-            <w:proofErr w:type="spellEnd"/>
-          </w:p>
-        </w:tc>
-      </w:tr>
-      <w:tr>
-        <w:tc>
-          <w:tcPr>
-            <w:tcW w:w="4531" w:type="dxa"/>
+              <w:t>F</w:t>
+            </w:r>
+            <w:r>
+              <w:t>ailure</w:t>
+            </w:r>
+            <w:proofErr w:type="spellEnd"/>
+          </w:p>
+        </w:tc>
+      </w:tr>
+      <w:tr>
+        <w:tc>
+          <w:tcPr>
+            <w:tcW w:w="4531" w:type="dxa"/>
+            <w:shd w:val="clear" w:color="auto" w:fill="ED7D31" w:themeFill="accent2"/>
           </w:tcPr>
           <w:p>
             <w:proofErr w:type="spellStart"/>
@@ -457,46 +574,72 @@
         <w:tc>
           <w:tcPr>
             <w:tcW w:w="4531" w:type="dxa"/>
-          </w:tcPr>
-          <w:p>
-            <w:proofErr w:type="spellStart"/>
-            <w:r>
+            <w:shd w:val="clear" w:color="auto" w:fill="ED7D31" w:themeFill="accent2"/>
+          </w:tcPr>
+          <w:p>
+            <w:pPr>
+              <w:rPr>
+                <w:lang w:val="en-GB"/>
+              </w:rPr>
+            </w:pPr>
+            <w:proofErr w:type="spellStart"/>
+            <w:r>
+              <w:rPr>
+                <w:lang w:val="en-GB"/>
+              </w:rPr>
               <w:t>Failed</w:t>
             </w:r>
-            <w:proofErr w:type="spellEnd"/>
-            <w:r>
-              <w:t xml:space="preserve"> (Orange)</w:t>
-            </w:r>
-            <w:r>
-              <w:t xml:space="preserve"> =&gt; </w:t>
-            </w:r>
-            <w:proofErr w:type="spellStart"/>
-            <w:r>
-              <w:t>AssertionError</w:t>
-            </w:r>
-            <w:proofErr w:type="spellEnd"/>
-            <w:r>
-              <w:t> :</w:t>
-            </w:r>
-          </w:p>
-          <w:p>
-            <w:proofErr w:type="spellStart"/>
-            <w:r>
-              <w:t>Expected</w:t>
-            </w:r>
-            <w:proofErr w:type="spellEnd"/>
-            <w:r>
-              <w:t> : 1</w:t>
-            </w:r>
-          </w:p>
-          <w:p>
-            <w:proofErr w:type="spellStart"/>
-            <w:r>
-              <w:t>Actual</w:t>
-            </w:r>
-            <w:proofErr w:type="spellEnd"/>
-            <w:r>
-              <w:t> : 10</w:t>
+          </w:p>
+          <w:p>
+            <w:pPr>
+              <w:rPr>
+                <w:lang w:val="en-GB"/>
+              </w:rPr>
+            </w:pPr>
+            <w:proofErr w:type="spellEnd"/>
+            <w:r>
+              <w:rPr>
+                <w:lang w:val="en-GB"/>
+              </w:rPr>
+              <w:t>Assertion</w:t>
+            </w:r>
+            <w:r>
+              <w:rPr>
+                <w:lang w:val="en-GB"/>
+              </w:rPr>
+              <w:t xml:space="preserve"> </w:t>
+            </w:r>
+            <w:r>
+              <w:rPr>
+                <w:lang w:val="en-GB"/>
+              </w:rPr>
+              <w:t>Error :</w:t>
+            </w:r>
+          </w:p>
+          <w:p>
+            <w:pPr>
+              <w:rPr>
+                <w:lang w:val="en-GB"/>
+              </w:rPr>
+            </w:pPr>
+            <w:r>
+              <w:rPr>
+                <w:lang w:val="en-GB"/>
+              </w:rPr>
+              <w:t>Expected : 1</w:t>
+            </w:r>
+          </w:p>
+          <w:p>
+            <w:pPr>
+              <w:rPr>
+                <w:lang w:val="en-GB"/>
+              </w:rPr>
+            </w:pPr>
+            <w:r>
+              <w:rPr>
+                <w:lang w:val="en-GB"/>
+              </w:rPr>
+              <w:t>Actual : 10</w:t>
             </w:r>
           </w:p>
         </w:tc>
@@ -508,6 +651,9 @@
             <w:gridSpan w:val="2"/>
           </w:tcPr>
           <w:p>
+            <w:pPr>
+              <w:jc w:val="center"/>
+            </w:pPr>
             <w:proofErr w:type="spellStart"/>
             <w:r>
               <w:rPr>
@@ -524,6 +670,7 @@
         <w:tc>
           <w:tcPr>
             <w:tcW w:w="4531" w:type="dxa"/>
+            <w:shd w:val="clear" w:color="auto" w:fill="C00000"/>
           </w:tcPr>
           <w:p>
             <w:proofErr w:type="spellStart"/>
@@ -536,18 +683,32 @@
         <w:tc>
           <w:tcPr>
             <w:tcW w:w="4531" w:type="dxa"/>
-          </w:tcPr>
-          <w:p>
-            <w:pPr>
-              <w:rPr>
-                <w:lang w:val="en-GB"/>
-              </w:rPr>
-            </w:pPr>
-            <w:r>
-              <w:rPr>
-                <w:lang w:val="en-GB"/>
-              </w:rPr>
-              <w:t>Failed (Rouge) =&gt; null pointer</w:t>
+            <w:shd w:val="clear" w:color="auto" w:fill="C00000"/>
+          </w:tcPr>
+          <w:p>
+            <w:pPr>
+              <w:rPr>
+                <w:lang w:val="en-GB"/>
+              </w:rPr>
+            </w:pPr>
+            <w:r>
+              <w:rPr>
+                <w:lang w:val="en-GB"/>
+              </w:rPr>
+              <w:t>Error</w:t>
+            </w:r>
+          </w:p>
+          <w:p>
+            <w:pPr>
+              <w:rPr>
+                <w:lang w:val="en-GB"/>
+              </w:rPr>
+            </w:pPr>
+            <w:r>
+              <w:rPr>
+                <w:lang w:val="en-GB"/>
+              </w:rPr>
+              <w:t>null pointer</w:t>
             </w:r>
             <w:r>
               <w:rPr>
@@ -569,6 +730,7 @@
           </w:tcPr>
           <w:p>
             <w:pPr>
+              <w:jc w:val="center"/>
               <w:rPr>
                 <w:lang w:val="en-GB"/>
               </w:rPr>
@@ -590,6 +752,7 @@
         <w:tc>
           <w:tcPr>
             <w:tcW w:w="4531" w:type="dxa"/>
+            <w:shd w:val="clear" w:color="auto" w:fill="70AD47" w:themeFill="accent6"/>
           </w:tcPr>
           <w:p>
             <w:pPr>
@@ -610,6 +773,7 @@
         <w:tc>
           <w:tcPr>
             <w:tcW w:w="4531" w:type="dxa"/>
+            <w:shd w:val="clear" w:color="auto" w:fill="70AD47" w:themeFill="accent6"/>
           </w:tcPr>
           <w:p>
             <w:pPr>
@@ -627,9 +791,13 @@
         </w:tc>
       </w:tr>
       <w:tr>
-        <w:tc>
-          <w:tcPr>
-            <w:tcW w:w="4531" w:type="dxa"/>
+        <w:trPr>
+          <w:trHeight w:val="420"/>
+        </w:trPr>
+        <w:tc>
+          <w:tcPr>
+            <w:tcW w:w="4531" w:type="dxa"/>
+            <w:shd w:val="clear" w:color="auto" w:fill="ED7D31" w:themeFill="accent2"/>
           </w:tcPr>
           <w:p>
             <w:pPr>
@@ -650,20 +818,28 @@
         <w:tc>
           <w:tcPr>
             <w:tcW w:w="4531" w:type="dxa"/>
-          </w:tcPr>
-          <w:p>
-            <w:pPr>
-              <w:rPr>
-                <w:lang w:val="en-GB"/>
-              </w:rPr>
-            </w:pPr>
-            <w:r>
-              <w:rPr>
-                <w:lang w:val="en-GB"/>
-              </w:rPr>
-              <w:t xml:space="preserve">Failed (Orange) =&gt; </w:t>
-            </w:r>
-            <w:proofErr w:type="spellStart"/>
+            <w:shd w:val="clear" w:color="auto" w:fill="ED7D31" w:themeFill="accent2"/>
+          </w:tcPr>
+          <w:p>
+            <w:pPr>
+              <w:rPr>
+                <w:lang w:val="en-GB"/>
+              </w:rPr>
+            </w:pPr>
+            <w:proofErr w:type="spellStart"/>
+            <w:r>
+              <w:rPr>
+                <w:lang w:val="en-GB"/>
+              </w:rPr>
+              <w:t>Failed</w:t>
+            </w:r>
+          </w:p>
+          <w:p>
+            <w:pPr>
+              <w:rPr>
+                <w:lang w:val="en-GB"/>
+              </w:rPr>
+            </w:pPr>
             <w:r>
               <w:rPr>
                 <w:lang w:val="en-GB"/>
@@ -678,6 +854,7 @@
         <w:tc>
           <w:tcPr>
             <w:tcW w:w="4531" w:type="dxa"/>
+            <w:shd w:val="clear" w:color="auto" w:fill="70AD47" w:themeFill="accent6"/>
           </w:tcPr>
           <w:p>
             <w:pPr>
@@ -698,6 +875,7 @@
         <w:tc>
           <w:tcPr>
             <w:tcW w:w="4531" w:type="dxa"/>
+            <w:shd w:val="clear" w:color="auto" w:fill="70AD47" w:themeFill="accent6"/>
           </w:tcPr>
           <w:p>
             <w:pPr>
@@ -718,6 +896,7 @@
         <w:tc>
           <w:tcPr>
             <w:tcW w:w="4531" w:type="dxa"/>
+            <w:shd w:val="clear" w:color="auto" w:fill="ED7D31" w:themeFill="accent2"/>
           </w:tcPr>
           <w:p>
             <w:pPr>
@@ -738,32 +917,46 @@
         <w:tc>
           <w:tcPr>
             <w:tcW w:w="4531" w:type="dxa"/>
-          </w:tcPr>
-          <w:p>
-            <w:pPr>
-              <w:rPr>
-                <w:lang w:val="en-GB"/>
-              </w:rPr>
-            </w:pPr>
-            <w:r>
-              <w:rPr>
-                <w:lang w:val="en-GB"/>
-              </w:rPr>
-              <w:t xml:space="preserve">Failed (Orange) =&gt; </w:t>
-            </w:r>
-            <w:proofErr w:type="spellStart"/>
-            <w:r>
-              <w:rPr>
-                <w:lang w:val="en-GB"/>
-              </w:rPr>
-              <w:t>AssertionError</w:t>
-            </w:r>
-            <w:proofErr w:type="spellEnd"/>
-            <w:r>
-              <w:rPr>
-                <w:lang w:val="en-GB"/>
-              </w:rPr>
-              <w:t xml:space="preserve"> : lien </w:t>
+            <w:shd w:val="clear" w:color="auto" w:fill="ED7D31" w:themeFill="accent2"/>
+          </w:tcPr>
+          <w:p>
+            <w:pPr>
+              <w:rPr>
+                <w:lang w:val="en-GB"/>
+              </w:rPr>
+            </w:pPr>
+            <w:proofErr w:type="spellStart"/>
+            <w:r>
+              <w:rPr>
+                <w:lang w:val="en-GB"/>
+              </w:rPr>
+              <w:t>Failed</w:t>
+            </w:r>
+          </w:p>
+          <w:p>
+            <w:pPr>
+              <w:rPr>
+                <w:lang w:val="en-GB"/>
+              </w:rPr>
+            </w:pPr>
+            <w:proofErr w:type="spellEnd"/>
+            <w:r>
+              <w:rPr>
+                <w:lang w:val="en-GB"/>
+              </w:rPr>
+              <w:t>Assertion</w:t>
+            </w:r>
+            <w:r>
+              <w:rPr>
+                <w:lang w:val="en-GB"/>
+              </w:rPr>
+              <w:t xml:space="preserve"> </w:t>
+            </w:r>
+            <w:r>
+              <w:rPr>
+                <w:lang w:val="en-GB"/>
+              </w:rPr>
+              <w:t xml:space="preserve">Error : lien </w:t>
             </w:r>
             <w:proofErr w:type="spellStart"/>
             <w:r>
@@ -784,6 +977,7 @@
           </w:tcPr>
           <w:p>
             <w:pPr>
+              <w:jc w:val="center"/>
               <w:rPr>
                 <w:lang w:val="en-GB"/>
               </w:rPr>
@@ -805,6 +999,7 @@
         <w:tc>
           <w:tcPr>
             <w:tcW w:w="4531" w:type="dxa"/>
+            <w:shd w:val="clear" w:color="auto" w:fill="ED7D31" w:themeFill="accent2"/>
           </w:tcPr>
           <w:p>
             <w:pPr>
@@ -825,32 +1020,44 @@
         <w:tc>
           <w:tcPr>
             <w:tcW w:w="4531" w:type="dxa"/>
-          </w:tcPr>
-          <w:p>
-            <w:pPr>
-              <w:rPr>
-                <w:lang w:val="en-GB"/>
-              </w:rPr>
-            </w:pPr>
-            <w:r>
-              <w:rPr>
-                <w:lang w:val="en-GB"/>
-              </w:rPr>
-              <w:t xml:space="preserve">Failed (Orange) =&gt; </w:t>
-            </w:r>
-            <w:proofErr w:type="spellStart"/>
-            <w:r>
-              <w:rPr>
-                <w:lang w:val="en-GB"/>
-              </w:rPr>
-              <w:t>AssertionError</w:t>
-            </w:r>
-            <w:proofErr w:type="spellEnd"/>
-            <w:r>
-              <w:rPr>
-                <w:lang w:val="en-GB"/>
-              </w:rPr>
-              <w:t xml:space="preserve"> :</w:t>
+            <w:shd w:val="clear" w:color="auto" w:fill="ED7D31" w:themeFill="accent2"/>
+          </w:tcPr>
+          <w:p>
+            <w:pPr>
+              <w:rPr>
+                <w:lang w:val="en-GB"/>
+              </w:rPr>
+            </w:pPr>
+            <w:r>
+              <w:rPr>
+                <w:lang w:val="en-GB"/>
+              </w:rPr>
+              <w:t xml:space="preserve">Failed </w:t>
+            </w:r>
+          </w:p>
+          <w:p>
+            <w:pPr>
+              <w:rPr>
+                <w:lang w:val="en-GB"/>
+              </w:rPr>
+            </w:pPr>
+            <w:r>
+              <w:rPr>
+                <w:lang w:val="en-GB"/>
+              </w:rPr>
+              <w:t>Assertion</w:t>
+            </w:r>
+            <w:r>
+              <w:rPr>
+                <w:lang w:val="en-GB"/>
+              </w:rPr>
+              <w:t xml:space="preserve"> </w:t>
+            </w:r>
+            <w:r>
+              <w:rPr>
+                <w:lang w:val="en-GB"/>
+              </w:rPr>
+              <w:t>Error :</w:t>
             </w:r>
           </w:p>
           <w:p>
@@ -885,6 +1092,7 @@
         <w:tc>
           <w:tcPr>
             <w:tcW w:w="4531" w:type="dxa"/>
+            <w:shd w:val="clear" w:color="auto" w:fill="70AD47" w:themeFill="accent6"/>
           </w:tcPr>
           <w:p>
             <w:pPr>
@@ -905,6 +1113,7 @@
         <w:tc>
           <w:tcPr>
             <w:tcW w:w="4531" w:type="dxa"/>
+            <w:shd w:val="clear" w:color="auto" w:fill="70AD47" w:themeFill="accent6"/>
           </w:tcPr>
           <w:p>
             <w:pPr>
@@ -925,6 +1134,7 @@
         <w:tc>
           <w:tcPr>
             <w:tcW w:w="4531" w:type="dxa"/>
+            <w:shd w:val="clear" w:color="auto" w:fill="70AD47" w:themeFill="accent6"/>
           </w:tcPr>
           <w:p>
             <w:pPr>
@@ -945,6 +1155,7 @@
         <w:tc>
           <w:tcPr>
             <w:tcW w:w="4531" w:type="dxa"/>
+            <w:shd w:val="clear" w:color="auto" w:fill="70AD47" w:themeFill="accent6"/>
           </w:tcPr>
           <w:p>
             <w:pPr>

</xml_diff>